<commit_message>
done with the labb now, everything can be found in this repo.
</commit_message>
<xml_diff>
--- a/Laboration 4 - loggbok.docx
+++ b/Laboration 4 - loggbok.docx
@@ -58,7 +58,30 @@
           <w:sz w:val="24"/>
           <w:szCs w:val="24"/>
         </w:rPr>
-        <w:t>17:30 (2 tim 40 min)</w:t>
+        <w:t>17:30 (</w:t>
+      </w:r>
+      <w:r>
+        <w:rPr>
+          <w:sz w:val="24"/>
+          <w:szCs w:val="24"/>
+        </w:rPr>
+        <w:t xml:space="preserve">3 </w:t>
+      </w:r>
+      <w:proofErr w:type="spellStart"/>
+      <w:r>
+        <w:rPr>
+          <w:sz w:val="24"/>
+          <w:szCs w:val="24"/>
+        </w:rPr>
+        <w:t>tim</w:t>
+      </w:r>
+      <w:proofErr w:type="spellEnd"/>
+      <w:r>
+        <w:rPr>
+          <w:sz w:val="24"/>
+          <w:szCs w:val="24"/>
+        </w:rPr>
+        <w:t>)</w:t>
       </w:r>
     </w:p>
     <w:p>
@@ -74,6 +97,1318 @@
           <w:szCs w:val="24"/>
         </w:rPr>
         <w:t>Har gjort uppgift 1 med planering av iterationerna, dess krav osv. samt små börjat på den första iterationen, är osäker om jag ska koda dessa iterationer eller inte så har frågat på forumet och jag inväntar ett svar.</w:t>
+      </w:r>
+    </w:p>
+    <w:p>
+      <w:pPr>
+        <w:rPr>
+          <w:sz w:val="24"/>
+          <w:szCs w:val="24"/>
+        </w:rPr>
+      </w:pPr>
+      <w:r>
+        <w:rPr>
+          <w:sz w:val="24"/>
+          <w:szCs w:val="24"/>
+        </w:rPr>
+        <w:t xml:space="preserve">(Planering klar! Total </w:t>
+      </w:r>
+      <w:proofErr w:type="gramStart"/>
+      <w:r>
+        <w:rPr>
+          <w:sz w:val="24"/>
+          <w:szCs w:val="24"/>
+        </w:rPr>
+        <w:t>tid :</w:t>
+      </w:r>
+      <w:proofErr w:type="gramEnd"/>
+      <w:r>
+        <w:rPr>
+          <w:sz w:val="24"/>
+          <w:szCs w:val="24"/>
+        </w:rPr>
+        <w:t xml:space="preserve"> 3 </w:t>
+      </w:r>
+      <w:proofErr w:type="spellStart"/>
+      <w:r>
+        <w:rPr>
+          <w:sz w:val="24"/>
+          <w:szCs w:val="24"/>
+        </w:rPr>
+        <w:t>tim</w:t>
+      </w:r>
+      <w:proofErr w:type="spellEnd"/>
+      <w:r>
+        <w:rPr>
+          <w:sz w:val="24"/>
+          <w:szCs w:val="24"/>
+        </w:rPr>
+        <w:t>)</w:t>
+      </w:r>
+    </w:p>
+    <w:p>
+      <w:pPr>
+        <w:rPr>
+          <w:sz w:val="24"/>
+          <w:szCs w:val="24"/>
+        </w:rPr>
+      </w:pPr>
+    </w:p>
+    <w:p>
+      <w:pPr>
+        <w:rPr>
+          <w:sz w:val="24"/>
+          <w:szCs w:val="24"/>
+        </w:rPr>
+      </w:pPr>
+      <w:r>
+        <w:rPr>
+          <w:sz w:val="24"/>
+          <w:szCs w:val="24"/>
+        </w:rPr>
+        <w:t>2015-01-03 – tid:</w:t>
+      </w:r>
+      <w:r>
+        <w:rPr>
+          <w:sz w:val="24"/>
+          <w:szCs w:val="24"/>
+        </w:rPr>
+        <w:t xml:space="preserve"> 14:50-</w:t>
+      </w:r>
+      <w:r>
+        <w:rPr>
+          <w:sz w:val="24"/>
+          <w:szCs w:val="24"/>
+        </w:rPr>
+        <w:t>(jobbar med iteration 1: 15:30-</w:t>
+      </w:r>
+      <w:r>
+        <w:rPr>
+          <w:sz w:val="24"/>
+          <w:szCs w:val="24"/>
+        </w:rPr>
+        <w:t>(lunch 16:20-16:50)-</w:t>
+      </w:r>
+      <w:r>
+        <w:rPr>
+          <w:sz w:val="24"/>
+          <w:szCs w:val="24"/>
+        </w:rPr>
+        <w:t>18:00)-</w:t>
+      </w:r>
+      <w:r>
+        <w:rPr>
+          <w:sz w:val="24"/>
+          <w:szCs w:val="24"/>
+        </w:rPr>
+        <w:t>18:20</w:t>
+      </w:r>
+    </w:p>
+    <w:p>
+      <w:pPr>
+        <w:rPr>
+          <w:sz w:val="24"/>
+          <w:szCs w:val="24"/>
+        </w:rPr>
+      </w:pPr>
+      <w:r>
+        <w:rPr>
+          <w:sz w:val="24"/>
+          <w:szCs w:val="24"/>
+        </w:rPr>
+        <w:t xml:space="preserve">1 </w:t>
+      </w:r>
+      <w:proofErr w:type="spellStart"/>
+      <w:r>
+        <w:rPr>
+          <w:sz w:val="24"/>
+          <w:szCs w:val="24"/>
+        </w:rPr>
+        <w:t>tim</w:t>
+      </w:r>
+      <w:proofErr w:type="spellEnd"/>
+      <w:r>
+        <w:rPr>
+          <w:sz w:val="24"/>
+          <w:szCs w:val="24"/>
+        </w:rPr>
+        <w:t xml:space="preserve"> på dokumentation, 2 </w:t>
+      </w:r>
+      <w:proofErr w:type="spellStart"/>
+      <w:r>
+        <w:rPr>
+          <w:sz w:val="24"/>
+          <w:szCs w:val="24"/>
+        </w:rPr>
+        <w:t>tim</w:t>
+      </w:r>
+      <w:proofErr w:type="spellEnd"/>
+      <w:r>
+        <w:rPr>
+          <w:sz w:val="24"/>
+          <w:szCs w:val="24"/>
+        </w:rPr>
+        <w:t xml:space="preserve"> på kodning med iterationen.</w:t>
+      </w:r>
+      <w:r>
+        <w:rPr>
+          <w:sz w:val="24"/>
+          <w:szCs w:val="24"/>
+        </w:rPr>
+        <w:t xml:space="preserve"> Har nu insett att jag </w:t>
+      </w:r>
+      <w:proofErr w:type="gramStart"/>
+      <w:r>
+        <w:rPr>
+          <w:sz w:val="24"/>
+          <w:szCs w:val="24"/>
+        </w:rPr>
+        <w:t>kommer aldrig</w:t>
+      </w:r>
+      <w:proofErr w:type="gramEnd"/>
+      <w:r>
+        <w:rPr>
+          <w:sz w:val="24"/>
+          <w:szCs w:val="24"/>
+        </w:rPr>
+        <w:t xml:space="preserve"> få ihop 32 </w:t>
+      </w:r>
+      <w:proofErr w:type="spellStart"/>
+      <w:r>
+        <w:rPr>
+          <w:sz w:val="24"/>
+          <w:szCs w:val="24"/>
+        </w:rPr>
+        <w:t>tim</w:t>
+      </w:r>
+      <w:proofErr w:type="spellEnd"/>
+      <w:r>
+        <w:rPr>
+          <w:sz w:val="24"/>
+          <w:szCs w:val="24"/>
+        </w:rPr>
+        <w:t xml:space="preserve"> på arbete på projektet. Funderar därför att börja om på hela saken och skriva det bättre med fler klasser istället för att ha allt i en hög så som jag har det nu.</w:t>
+      </w:r>
+    </w:p>
+    <w:p>
+      <w:pPr>
+        <w:rPr>
+          <w:sz w:val="24"/>
+          <w:szCs w:val="24"/>
+        </w:rPr>
+      </w:pPr>
+      <w:r>
+        <w:rPr>
+          <w:sz w:val="24"/>
+          <w:szCs w:val="24"/>
+        </w:rPr>
+        <w:t>Bestämt mig, kommer att göra om hela programmet samt min första iteration då.</w:t>
+      </w:r>
+    </w:p>
+    <w:p>
+      <w:pPr>
+        <w:rPr>
+          <w:sz w:val="24"/>
+          <w:szCs w:val="24"/>
+        </w:rPr>
+      </w:pPr>
+    </w:p>
+    <w:p>
+      <w:pPr>
+        <w:rPr>
+          <w:sz w:val="24"/>
+          <w:szCs w:val="24"/>
+        </w:rPr>
+      </w:pPr>
+      <w:r>
+        <w:rPr>
+          <w:sz w:val="24"/>
+          <w:szCs w:val="24"/>
+        </w:rPr>
+        <w:t xml:space="preserve">2015-01-03 – </w:t>
+      </w:r>
+      <w:proofErr w:type="gramStart"/>
+      <w:r>
+        <w:rPr>
+          <w:sz w:val="24"/>
+          <w:szCs w:val="24"/>
+        </w:rPr>
+        <w:t>Tid :</w:t>
+      </w:r>
+      <w:proofErr w:type="gramEnd"/>
+      <w:r>
+        <w:rPr>
+          <w:sz w:val="24"/>
+          <w:szCs w:val="24"/>
+        </w:rPr>
+        <w:t xml:space="preserve"> 18:30-</w:t>
+      </w:r>
+      <w:r>
+        <w:rPr>
+          <w:sz w:val="24"/>
+          <w:szCs w:val="24"/>
+        </w:rPr>
+        <w:t>21:00 , 30</w:t>
+      </w:r>
+      <w:r>
+        <w:rPr>
+          <w:sz w:val="24"/>
+          <w:szCs w:val="24"/>
+        </w:rPr>
+        <w:t xml:space="preserve"> min dokumentation, 2 </w:t>
+      </w:r>
+      <w:proofErr w:type="spellStart"/>
+      <w:r>
+        <w:rPr>
+          <w:sz w:val="24"/>
+          <w:szCs w:val="24"/>
+        </w:rPr>
+        <w:t>tim</w:t>
+      </w:r>
+      <w:proofErr w:type="spellEnd"/>
+      <w:r>
+        <w:rPr>
+          <w:sz w:val="24"/>
+          <w:szCs w:val="24"/>
+        </w:rPr>
+        <w:t xml:space="preserve"> kodning på iteration 1</w:t>
+      </w:r>
+    </w:p>
+    <w:p>
+      <w:pPr>
+        <w:rPr>
+          <w:sz w:val="24"/>
+          <w:szCs w:val="24"/>
+        </w:rPr>
+      </w:pPr>
+      <w:r>
+        <w:rPr>
+          <w:sz w:val="24"/>
+          <w:szCs w:val="24"/>
+        </w:rPr>
+        <w:t xml:space="preserve">Så, nu när </w:t>
+      </w:r>
+      <w:r>
+        <w:rPr>
+          <w:sz w:val="24"/>
+          <w:szCs w:val="24"/>
+        </w:rPr>
+        <w:t>jag väl började om så tog jag 30</w:t>
+      </w:r>
+      <w:r>
+        <w:rPr>
+          <w:sz w:val="24"/>
+          <w:szCs w:val="24"/>
+        </w:rPr>
+        <w:t xml:space="preserve"> min och gjorde början av min plan för 2 av klasserna, testfall, flöden. Jag gjorde inte hela iterations </w:t>
+      </w:r>
+      <w:proofErr w:type="gramStart"/>
+      <w:r>
+        <w:rPr>
+          <w:sz w:val="24"/>
+          <w:szCs w:val="24"/>
+        </w:rPr>
+        <w:t>planen</w:t>
+      </w:r>
+      <w:proofErr w:type="gramEnd"/>
+      <w:r>
+        <w:rPr>
+          <w:sz w:val="24"/>
+          <w:szCs w:val="24"/>
+        </w:rPr>
+        <w:t xml:space="preserve"> nu för att jag ville bara få igång en start på kodningen. </w:t>
+      </w:r>
+    </w:p>
+    <w:p>
+      <w:pPr>
+        <w:rPr>
+          <w:sz w:val="24"/>
+          <w:szCs w:val="24"/>
+        </w:rPr>
+      </w:pPr>
+    </w:p>
+    <w:p>
+      <w:pPr>
+        <w:rPr>
+          <w:sz w:val="24"/>
+          <w:szCs w:val="24"/>
+        </w:rPr>
+      </w:pPr>
+      <w:r>
+        <w:rPr>
+          <w:sz w:val="24"/>
+          <w:szCs w:val="24"/>
+        </w:rPr>
+        <w:t xml:space="preserve">2015-01-04 – Tid: </w:t>
+      </w:r>
+      <w:r>
+        <w:rPr>
+          <w:sz w:val="24"/>
+          <w:szCs w:val="24"/>
+        </w:rPr>
+        <w:t>16:30-(kodar: 17:0</w:t>
+      </w:r>
+      <w:r>
+        <w:rPr>
+          <w:sz w:val="24"/>
+          <w:szCs w:val="24"/>
+        </w:rPr>
+        <w:t>0-</w:t>
+      </w:r>
+      <w:r>
+        <w:rPr>
+          <w:sz w:val="24"/>
+          <w:szCs w:val="24"/>
+        </w:rPr>
+        <w:t>19:0</w:t>
+      </w:r>
+      <w:r>
+        <w:rPr>
+          <w:sz w:val="24"/>
+          <w:szCs w:val="24"/>
+        </w:rPr>
+        <w:t>0)-</w:t>
+      </w:r>
+      <w:r>
+        <w:rPr>
+          <w:sz w:val="24"/>
+          <w:szCs w:val="24"/>
+        </w:rPr>
+        <w:t>19:30</w:t>
+      </w:r>
+    </w:p>
+    <w:p>
+      <w:pPr>
+        <w:rPr>
+          <w:sz w:val="24"/>
+          <w:szCs w:val="24"/>
+        </w:rPr>
+      </w:pPr>
+      <w:r>
+        <w:rPr>
+          <w:sz w:val="24"/>
+          <w:szCs w:val="24"/>
+        </w:rPr>
+        <w:t xml:space="preserve">2 </w:t>
+      </w:r>
+      <w:proofErr w:type="spellStart"/>
+      <w:r>
+        <w:rPr>
+          <w:sz w:val="24"/>
+          <w:szCs w:val="24"/>
+        </w:rPr>
+        <w:t>tim</w:t>
+      </w:r>
+      <w:proofErr w:type="spellEnd"/>
+      <w:r>
+        <w:rPr>
+          <w:sz w:val="24"/>
+          <w:szCs w:val="24"/>
+        </w:rPr>
+        <w:t xml:space="preserve"> </w:t>
+      </w:r>
+      <w:proofErr w:type="spellStart"/>
+      <w:r>
+        <w:rPr>
+          <w:sz w:val="24"/>
+          <w:szCs w:val="24"/>
+        </w:rPr>
+        <w:t>koding</w:t>
+      </w:r>
+      <w:proofErr w:type="spellEnd"/>
+      <w:r>
+        <w:rPr>
+          <w:sz w:val="24"/>
+          <w:szCs w:val="24"/>
+        </w:rPr>
+        <w:t xml:space="preserve">, 1 </w:t>
+      </w:r>
+      <w:proofErr w:type="spellStart"/>
+      <w:r>
+        <w:rPr>
+          <w:sz w:val="24"/>
+          <w:szCs w:val="24"/>
+        </w:rPr>
+        <w:t>tim</w:t>
+      </w:r>
+      <w:proofErr w:type="spellEnd"/>
+      <w:r>
+        <w:rPr>
+          <w:sz w:val="24"/>
+          <w:szCs w:val="24"/>
+        </w:rPr>
+        <w:t xml:space="preserve"> arbete på rapporten.</w:t>
+      </w:r>
+    </w:p>
+    <w:p>
+      <w:pPr>
+        <w:rPr>
+          <w:sz w:val="24"/>
+          <w:szCs w:val="24"/>
+        </w:rPr>
+      </w:pPr>
+      <w:r>
+        <w:rPr>
+          <w:sz w:val="24"/>
+          <w:szCs w:val="24"/>
+        </w:rPr>
+        <w:t>Idag så gjorde jag klart kodningen på iteration 1. Nu måste jag bara göra och utföra testerna.</w:t>
+      </w:r>
+      <w:r>
+        <w:rPr>
+          <w:sz w:val="24"/>
+          <w:szCs w:val="24"/>
+        </w:rPr>
+        <w:t xml:space="preserve"> Har också skrivet i rapporten om saker jag la till under dagens arbetsgång samt några mer testfall.</w:t>
+      </w:r>
+      <w:r>
+        <w:rPr>
+          <w:sz w:val="24"/>
+          <w:szCs w:val="24"/>
+        </w:rPr>
+        <w:t xml:space="preserve"> </w:t>
+      </w:r>
+    </w:p>
+    <w:p>
+      <w:pPr>
+        <w:rPr>
+          <w:sz w:val="24"/>
+          <w:szCs w:val="24"/>
+        </w:rPr>
+      </w:pPr>
+    </w:p>
+    <w:p>
+      <w:pPr>
+        <w:rPr>
+          <w:sz w:val="24"/>
+          <w:szCs w:val="24"/>
+        </w:rPr>
+      </w:pPr>
+      <w:r>
+        <w:rPr>
+          <w:sz w:val="24"/>
+          <w:szCs w:val="24"/>
+        </w:rPr>
+        <w:t xml:space="preserve">2015-01-05 – </w:t>
+      </w:r>
+      <w:proofErr w:type="gramStart"/>
+      <w:r>
+        <w:rPr>
+          <w:sz w:val="24"/>
+          <w:szCs w:val="24"/>
+        </w:rPr>
+        <w:t>Tid :</w:t>
+      </w:r>
+      <w:proofErr w:type="gramEnd"/>
+      <w:r>
+        <w:rPr>
+          <w:sz w:val="24"/>
+          <w:szCs w:val="24"/>
+        </w:rPr>
+        <w:t xml:space="preserve"> </w:t>
+      </w:r>
+      <w:r>
+        <w:rPr>
+          <w:sz w:val="24"/>
+          <w:szCs w:val="24"/>
+        </w:rPr>
+        <w:t>(skrev tester</w:t>
+      </w:r>
+      <w:r>
+        <w:rPr>
+          <w:sz w:val="24"/>
+          <w:szCs w:val="24"/>
+        </w:rPr>
+        <w:t xml:space="preserve"> och planerade uppsättning</w:t>
+      </w:r>
+      <w:r>
+        <w:rPr>
+          <w:sz w:val="24"/>
+          <w:szCs w:val="24"/>
+        </w:rPr>
+        <w:t>)</w:t>
+      </w:r>
+      <w:r>
+        <w:rPr>
+          <w:sz w:val="24"/>
+          <w:szCs w:val="24"/>
+        </w:rPr>
+        <w:t>15:15-</w:t>
+      </w:r>
+      <w:r>
+        <w:rPr>
+          <w:sz w:val="24"/>
+          <w:szCs w:val="24"/>
+        </w:rPr>
+        <w:t>16:15-(impl</w:t>
+      </w:r>
+      <w:r>
+        <w:rPr>
+          <w:sz w:val="24"/>
+          <w:szCs w:val="24"/>
+        </w:rPr>
+        <w:t>ementerade tester) 16:15-17:45 –(utförde tester och analyserade testdata)17:45- 18:15</w:t>
+      </w:r>
+      <w:r>
+        <w:rPr>
+          <w:sz w:val="24"/>
+          <w:szCs w:val="24"/>
+        </w:rPr>
+        <w:t xml:space="preserve"> (reflektion) 18:15</w:t>
+      </w:r>
+      <w:r>
+        <w:rPr>
+          <w:sz w:val="24"/>
+          <w:szCs w:val="24"/>
+        </w:rPr>
+        <w:t xml:space="preserve">- </w:t>
+      </w:r>
+      <w:r>
+        <w:rPr>
+          <w:sz w:val="24"/>
+          <w:szCs w:val="24"/>
+        </w:rPr>
+        <w:t>19:00</w:t>
+      </w:r>
+    </w:p>
+    <w:p>
+      <w:pPr>
+        <w:rPr>
+          <w:sz w:val="24"/>
+          <w:szCs w:val="24"/>
+        </w:rPr>
+      </w:pPr>
+      <w:r>
+        <w:rPr>
+          <w:sz w:val="24"/>
+          <w:szCs w:val="24"/>
+        </w:rPr>
+        <w:t>Så jag tog och la till några tester i min lista av testfall samt implementerade dem. Hade problem med 1 av testen, resten klarade sig. Mer om vad som hände förklaras i rapporten.</w:t>
+      </w:r>
+    </w:p>
+    <w:p>
+      <w:pPr>
+        <w:rPr>
+          <w:sz w:val="24"/>
+          <w:szCs w:val="24"/>
+        </w:rPr>
+      </w:pPr>
+    </w:p>
+    <w:p>
+      <w:pPr>
+        <w:rPr>
+          <w:sz w:val="24"/>
+          <w:szCs w:val="24"/>
+        </w:rPr>
+      </w:pPr>
+      <w:r>
+        <w:rPr>
+          <w:sz w:val="24"/>
+          <w:szCs w:val="24"/>
+        </w:rPr>
+        <w:t xml:space="preserve">(Iteration 1 klar! Tid </w:t>
+      </w:r>
+      <w:proofErr w:type="gramStart"/>
+      <w:r>
+        <w:rPr>
+          <w:sz w:val="24"/>
+          <w:szCs w:val="24"/>
+        </w:rPr>
+        <w:t>spenderat :</w:t>
+      </w:r>
+      <w:proofErr w:type="gramEnd"/>
+      <w:r>
+        <w:rPr>
+          <w:sz w:val="24"/>
+          <w:szCs w:val="24"/>
+        </w:rPr>
+        <w:t xml:space="preserve"> </w:t>
+      </w:r>
+      <w:r>
+        <w:rPr>
+          <w:sz w:val="24"/>
+          <w:szCs w:val="24"/>
+        </w:rPr>
+        <w:t xml:space="preserve">10 </w:t>
+      </w:r>
+      <w:proofErr w:type="spellStart"/>
+      <w:r>
+        <w:rPr>
+          <w:sz w:val="24"/>
+          <w:szCs w:val="24"/>
+        </w:rPr>
+        <w:t>tim</w:t>
+      </w:r>
+      <w:proofErr w:type="spellEnd"/>
+      <w:r>
+        <w:rPr>
+          <w:sz w:val="24"/>
+          <w:szCs w:val="24"/>
+        </w:rPr>
+        <w:t xml:space="preserve"> 15 min</w:t>
+      </w:r>
+      <w:r>
+        <w:rPr>
+          <w:sz w:val="24"/>
+          <w:szCs w:val="24"/>
+        </w:rPr>
+        <w:t>)</w:t>
+      </w:r>
+    </w:p>
+    <w:p>
+      <w:pPr>
+        <w:rPr>
+          <w:sz w:val="24"/>
+          <w:szCs w:val="24"/>
+        </w:rPr>
+      </w:pPr>
+    </w:p>
+    <w:p>
+      <w:pPr>
+        <w:rPr>
+          <w:sz w:val="24"/>
+          <w:szCs w:val="24"/>
+        </w:rPr>
+      </w:pPr>
+      <w:r>
+        <w:rPr>
+          <w:sz w:val="24"/>
+          <w:szCs w:val="24"/>
+        </w:rPr>
+        <w:lastRenderedPageBreak/>
+        <w:t xml:space="preserve">2015-01-07 – </w:t>
+      </w:r>
+      <w:proofErr w:type="gramStart"/>
+      <w:r>
+        <w:rPr>
+          <w:sz w:val="24"/>
+          <w:szCs w:val="24"/>
+        </w:rPr>
+        <w:t>Tid :</w:t>
+      </w:r>
+      <w:proofErr w:type="gramEnd"/>
+      <w:r>
+        <w:rPr>
+          <w:sz w:val="24"/>
+          <w:szCs w:val="24"/>
+        </w:rPr>
+        <w:t xml:space="preserve"> (Börja skriva på iteration 2 </w:t>
+      </w:r>
+      <w:r>
+        <w:rPr>
+          <w:sz w:val="24"/>
+          <w:szCs w:val="24"/>
+        </w:rPr>
+        <w:t xml:space="preserve">detaljerad </w:t>
+      </w:r>
+      <w:r>
+        <w:rPr>
+          <w:sz w:val="24"/>
+          <w:szCs w:val="24"/>
+        </w:rPr>
+        <w:t>planering</w:t>
+      </w:r>
+      <w:r>
+        <w:rPr>
+          <w:sz w:val="24"/>
+          <w:szCs w:val="24"/>
+        </w:rPr>
+        <w:t xml:space="preserve">, allt färdigt </w:t>
+      </w:r>
+      <w:r>
+        <w:rPr>
+          <w:sz w:val="24"/>
+          <w:szCs w:val="24"/>
+        </w:rPr>
+        <w:t>förutom</w:t>
+      </w:r>
+      <w:r>
+        <w:rPr>
+          <w:sz w:val="24"/>
+          <w:szCs w:val="24"/>
+        </w:rPr>
+        <w:t xml:space="preserve"> test och reflektion</w:t>
+      </w:r>
+      <w:r>
+        <w:rPr>
+          <w:sz w:val="24"/>
+          <w:szCs w:val="24"/>
+        </w:rPr>
+        <w:t>) 13:00</w:t>
+      </w:r>
+      <w:r>
+        <w:rPr>
+          <w:sz w:val="24"/>
+          <w:szCs w:val="24"/>
+        </w:rPr>
+        <w:t>- 1</w:t>
+      </w:r>
+      <w:r>
+        <w:rPr>
+          <w:sz w:val="24"/>
+          <w:szCs w:val="24"/>
+        </w:rPr>
+        <w:t>4:50 – (implementation) 14:50-17:2</w:t>
+      </w:r>
+      <w:r>
+        <w:rPr>
+          <w:sz w:val="24"/>
+          <w:szCs w:val="24"/>
+        </w:rPr>
+        <w:t>0</w:t>
+      </w:r>
+      <w:r>
+        <w:rPr>
+          <w:sz w:val="24"/>
+          <w:szCs w:val="24"/>
+        </w:rPr>
+        <w:t xml:space="preserve"> – </w:t>
+      </w:r>
+      <w:r>
+        <w:rPr>
+          <w:sz w:val="24"/>
+          <w:szCs w:val="24"/>
+        </w:rPr>
+        <w:t>(lunch 2</w:t>
+      </w:r>
+      <w:r>
+        <w:rPr>
+          <w:sz w:val="24"/>
+          <w:szCs w:val="24"/>
+        </w:rPr>
+        <w:t>0 min)-</w:t>
+      </w:r>
+      <w:r>
+        <w:rPr>
+          <w:sz w:val="24"/>
+          <w:szCs w:val="24"/>
+        </w:rPr>
+        <w:t>(börjat på steg 3: test</w:t>
+      </w:r>
+      <w:r>
+        <w:rPr>
+          <w:sz w:val="24"/>
+          <w:szCs w:val="24"/>
+        </w:rPr>
+        <w:t xml:space="preserve"> och analyserat testfall</w:t>
+      </w:r>
+      <w:r>
+        <w:rPr>
+          <w:sz w:val="24"/>
+          <w:szCs w:val="24"/>
+        </w:rPr>
+        <w:t>)</w:t>
+      </w:r>
+      <w:r>
+        <w:rPr>
+          <w:sz w:val="24"/>
+          <w:szCs w:val="24"/>
+        </w:rPr>
+        <w:t>17:4</w:t>
+      </w:r>
+      <w:r>
+        <w:rPr>
+          <w:sz w:val="24"/>
+          <w:szCs w:val="24"/>
+        </w:rPr>
+        <w:t>0</w:t>
+      </w:r>
+      <w:r>
+        <w:rPr>
+          <w:sz w:val="24"/>
+          <w:szCs w:val="24"/>
+        </w:rPr>
+        <w:t xml:space="preserve"> </w:t>
+      </w:r>
+      <w:r>
+        <w:rPr>
+          <w:sz w:val="24"/>
+          <w:szCs w:val="24"/>
+        </w:rPr>
+        <w:t>- 18:2</w:t>
+      </w:r>
+      <w:r>
+        <w:rPr>
+          <w:sz w:val="24"/>
+          <w:szCs w:val="24"/>
+        </w:rPr>
+        <w:t>0.</w:t>
+      </w:r>
+    </w:p>
+    <w:p>
+      <w:pPr>
+        <w:rPr>
+          <w:sz w:val="24"/>
+          <w:szCs w:val="24"/>
+        </w:rPr>
+      </w:pPr>
+      <w:r>
+        <w:rPr>
+          <w:sz w:val="24"/>
+          <w:szCs w:val="24"/>
+        </w:rPr>
+        <w:t>Så det har varit en ganska produktiv dag idag, fått mycket av iteration 2 klart och flödet av allt går bra. Inga stora problem har framstått.</w:t>
+      </w:r>
+    </w:p>
+    <w:p>
+      <w:pPr>
+        <w:rPr>
+          <w:sz w:val="24"/>
+          <w:szCs w:val="24"/>
+        </w:rPr>
+      </w:pPr>
+    </w:p>
+    <w:p>
+      <w:pPr>
+        <w:rPr>
+          <w:sz w:val="24"/>
+          <w:szCs w:val="24"/>
+        </w:rPr>
+      </w:pPr>
+      <w:r>
+        <w:rPr>
+          <w:sz w:val="24"/>
+          <w:szCs w:val="24"/>
+        </w:rPr>
+        <w:t xml:space="preserve">2015-01-08 – Tid: (Fortsätter på test steget för iteration 2)12:00 </w:t>
+      </w:r>
+      <w:r>
+        <w:rPr>
+          <w:sz w:val="24"/>
+          <w:szCs w:val="24"/>
+        </w:rPr>
+        <w:t>–</w:t>
+      </w:r>
+      <w:r>
+        <w:rPr>
+          <w:sz w:val="24"/>
+          <w:szCs w:val="24"/>
+        </w:rPr>
+        <w:t xml:space="preserve"> 13</w:t>
+      </w:r>
+      <w:r>
+        <w:rPr>
+          <w:sz w:val="24"/>
+          <w:szCs w:val="24"/>
+        </w:rPr>
+        <w:t>:</w:t>
+      </w:r>
+      <w:r>
+        <w:rPr>
+          <w:sz w:val="24"/>
+          <w:szCs w:val="24"/>
+        </w:rPr>
+        <w:t>0</w:t>
+      </w:r>
+      <w:r>
+        <w:rPr>
+          <w:sz w:val="24"/>
+          <w:szCs w:val="24"/>
+        </w:rPr>
+        <w:t xml:space="preserve">0 </w:t>
+      </w:r>
+      <w:proofErr w:type="gramStart"/>
+      <w:r>
+        <w:rPr>
+          <w:sz w:val="24"/>
+          <w:szCs w:val="24"/>
+        </w:rPr>
+        <w:t>(implementation och utförning</w:t>
+      </w:r>
+      <w:r>
+        <w:rPr>
+          <w:sz w:val="24"/>
+          <w:szCs w:val="24"/>
+        </w:rPr>
+        <w:t xml:space="preserve"> samt </w:t>
+      </w:r>
+      <w:r>
+        <w:rPr>
+          <w:sz w:val="24"/>
+          <w:szCs w:val="24"/>
+        </w:rPr>
+        <w:t xml:space="preserve">) </w:t>
+      </w:r>
+      <w:proofErr w:type="gramEnd"/>
+      <w:r>
+        <w:rPr>
+          <w:sz w:val="24"/>
+          <w:szCs w:val="24"/>
+        </w:rPr>
+        <w:t>13:0</w:t>
+      </w:r>
+      <w:r>
+        <w:rPr>
+          <w:sz w:val="24"/>
+          <w:szCs w:val="24"/>
+        </w:rPr>
+        <w:t xml:space="preserve">0- </w:t>
+      </w:r>
+      <w:r>
+        <w:rPr>
+          <w:sz w:val="24"/>
+          <w:szCs w:val="24"/>
+        </w:rPr>
+        <w:t>14:3</w:t>
+      </w:r>
+      <w:r>
+        <w:rPr>
+          <w:sz w:val="24"/>
+          <w:szCs w:val="24"/>
+        </w:rPr>
+        <w:t>0 (</w:t>
+      </w:r>
+      <w:r>
+        <w:rPr>
+          <w:sz w:val="24"/>
+          <w:szCs w:val="24"/>
+        </w:rPr>
+        <w:t>Analysering av testdata samt dokumentation</w:t>
+      </w:r>
+      <w:r>
+        <w:rPr>
+          <w:sz w:val="24"/>
+          <w:szCs w:val="24"/>
+        </w:rPr>
+        <w:t>) 14:3</w:t>
+      </w:r>
+      <w:r>
+        <w:rPr>
+          <w:sz w:val="24"/>
+          <w:szCs w:val="24"/>
+        </w:rPr>
+        <w:t>0 –</w:t>
+      </w:r>
+      <w:r>
+        <w:rPr>
+          <w:sz w:val="24"/>
+          <w:szCs w:val="24"/>
+        </w:rPr>
+        <w:t xml:space="preserve"> 15:00) Reflektion (15:00-16</w:t>
+      </w:r>
+      <w:r>
+        <w:rPr>
+          <w:sz w:val="24"/>
+          <w:szCs w:val="24"/>
+        </w:rPr>
+        <w:t>:00)</w:t>
+      </w:r>
+    </w:p>
+    <w:p>
+      <w:pPr>
+        <w:rPr>
+          <w:sz w:val="24"/>
+          <w:szCs w:val="24"/>
+        </w:rPr>
+      </w:pPr>
+      <w:r>
+        <w:rPr>
+          <w:sz w:val="24"/>
+          <w:szCs w:val="24"/>
+        </w:rPr>
+        <w:t xml:space="preserve">Redovisade laboration 3 idag och fick feedback att göra tabeller när jag skriver </w:t>
+      </w:r>
+      <w:proofErr w:type="spellStart"/>
+      <w:r>
+        <w:rPr>
+          <w:sz w:val="24"/>
+          <w:szCs w:val="24"/>
+        </w:rPr>
+        <w:t>testdatan</w:t>
+      </w:r>
+      <w:proofErr w:type="spellEnd"/>
+      <w:r>
+        <w:rPr>
+          <w:sz w:val="24"/>
+          <w:szCs w:val="24"/>
+        </w:rPr>
+        <w:t xml:space="preserve"> så blev att jag fick skriva om en del i denna iteration 1 och 2. Annars så har de</w:t>
+      </w:r>
+      <w:r>
+        <w:rPr>
+          <w:sz w:val="24"/>
+          <w:szCs w:val="24"/>
+        </w:rPr>
+        <w:t>t gått</w:t>
+      </w:r>
+      <w:r>
+        <w:rPr>
+          <w:sz w:val="24"/>
+          <w:szCs w:val="24"/>
+        </w:rPr>
+        <w:t xml:space="preserve"> bra idag med</w:t>
+      </w:r>
+      <w:r>
+        <w:rPr>
+          <w:sz w:val="24"/>
+          <w:szCs w:val="24"/>
+        </w:rPr>
+        <w:t>. Samt så är jag</w:t>
+      </w:r>
+      <w:r>
+        <w:rPr>
+          <w:sz w:val="24"/>
+          <w:szCs w:val="24"/>
+        </w:rPr>
+        <w:t xml:space="preserve"> klar med iteration 2.</w:t>
+      </w:r>
+    </w:p>
+    <w:p>
+      <w:pPr>
+        <w:rPr>
+          <w:sz w:val="24"/>
+          <w:szCs w:val="24"/>
+        </w:rPr>
+      </w:pPr>
+    </w:p>
+    <w:p>
+      <w:pPr>
+        <w:rPr>
+          <w:sz w:val="24"/>
+          <w:szCs w:val="24"/>
+        </w:rPr>
+      </w:pPr>
+      <w:r>
+        <w:rPr>
+          <w:sz w:val="24"/>
+          <w:szCs w:val="24"/>
+        </w:rPr>
+        <w:t xml:space="preserve">(Iteration 2 klar! Tid spenderat: </w:t>
+      </w:r>
+      <w:r>
+        <w:rPr>
+          <w:sz w:val="24"/>
+          <w:szCs w:val="24"/>
+        </w:rPr>
+        <w:t>9tim)</w:t>
+      </w:r>
+    </w:p>
+    <w:p>
+      <w:pPr>
+        <w:rPr>
+          <w:sz w:val="24"/>
+          <w:szCs w:val="24"/>
+        </w:rPr>
+      </w:pPr>
+    </w:p>
+    <w:p>
+      <w:pPr>
+        <w:rPr>
+          <w:sz w:val="24"/>
+          <w:szCs w:val="24"/>
+        </w:rPr>
+      </w:pPr>
+      <w:r>
+        <w:rPr>
+          <w:sz w:val="24"/>
+          <w:szCs w:val="24"/>
+        </w:rPr>
+        <w:t>2015-01-13 – Tid: (börjar på iteraton 3 planering</w:t>
+      </w:r>
+      <w:r>
+        <w:rPr>
+          <w:sz w:val="24"/>
+          <w:szCs w:val="24"/>
+        </w:rPr>
+        <w:t>, steg 1</w:t>
+      </w:r>
+      <w:r>
+        <w:rPr>
+          <w:sz w:val="24"/>
+          <w:szCs w:val="24"/>
+        </w:rPr>
+        <w:t>) 15:00-</w:t>
+      </w:r>
+      <w:r>
+        <w:rPr>
+          <w:sz w:val="24"/>
+          <w:szCs w:val="24"/>
+        </w:rPr>
+        <w:t>16:30 – (</w:t>
+      </w:r>
+      <w:r>
+        <w:rPr>
+          <w:sz w:val="24"/>
+          <w:szCs w:val="24"/>
+        </w:rPr>
+        <w:t>Identifiera</w:t>
+      </w:r>
+      <w:r>
+        <w:rPr>
+          <w:sz w:val="24"/>
+          <w:szCs w:val="24"/>
+        </w:rPr>
+        <w:t xml:space="preserve"> klasser mm.) 16:30-17:00 (implementation) 17:00 – 19:00</w:t>
+      </w:r>
+    </w:p>
+    <w:p>
+      <w:pPr>
+        <w:rPr>
+          <w:sz w:val="24"/>
+          <w:szCs w:val="24"/>
+        </w:rPr>
+      </w:pPr>
+      <w:r>
+        <w:rPr>
+          <w:sz w:val="24"/>
+          <w:szCs w:val="24"/>
+        </w:rPr>
+        <w:t>Fick om</w:t>
+      </w:r>
+      <w:r>
+        <w:rPr>
+          <w:sz w:val="24"/>
+          <w:szCs w:val="24"/>
+        </w:rPr>
+        <w:t xml:space="preserve">strukturera lite i min switch sats idag så planerar att ha lite tester runt om det sen med. Tog mer tid att fixa poäng ordingen men det var för att jag hade missat några små saker som </w:t>
+      </w:r>
+      <w:r>
+        <w:rPr>
+          <w:sz w:val="24"/>
+          <w:szCs w:val="24"/>
+        </w:rPr>
+        <w:t>i tur fick koden inte att funka.</w:t>
+      </w:r>
+    </w:p>
+    <w:p>
+      <w:pPr>
+        <w:rPr>
+          <w:sz w:val="24"/>
+          <w:szCs w:val="24"/>
+        </w:rPr>
+      </w:pPr>
+    </w:p>
+    <w:p>
+      <w:pPr>
+        <w:rPr>
+          <w:sz w:val="24"/>
+          <w:szCs w:val="24"/>
+        </w:rPr>
+      </w:pPr>
+      <w:r>
+        <w:rPr>
+          <w:sz w:val="24"/>
+          <w:szCs w:val="24"/>
+        </w:rPr>
+        <w:t xml:space="preserve">2015-01-16 – Tid </w:t>
+      </w:r>
+      <w:r>
+        <w:rPr>
+          <w:sz w:val="24"/>
+          <w:szCs w:val="24"/>
+        </w:rPr>
+        <w:t xml:space="preserve">(fortsätter med implementation) 14:00 </w:t>
+      </w:r>
+      <w:r>
+        <w:rPr>
+          <w:sz w:val="24"/>
+          <w:szCs w:val="24"/>
+        </w:rPr>
+        <w:t>–</w:t>
+      </w:r>
+      <w:r>
+        <w:rPr>
+          <w:sz w:val="24"/>
+          <w:szCs w:val="24"/>
+        </w:rPr>
+        <w:t xml:space="preserve"> </w:t>
+      </w:r>
+      <w:r>
+        <w:rPr>
+          <w:sz w:val="24"/>
+          <w:szCs w:val="24"/>
+        </w:rPr>
+        <w:t>15:10 (börjar med testerna) 15:10-</w:t>
+      </w:r>
+      <w:r>
+        <w:rPr>
+          <w:sz w:val="24"/>
+          <w:szCs w:val="24"/>
+        </w:rPr>
+        <w:t>17:15 (reflektion) 17:15 – 18:00</w:t>
+      </w:r>
+    </w:p>
+    <w:p>
+      <w:pPr>
+        <w:rPr>
+          <w:sz w:val="24"/>
+          <w:szCs w:val="24"/>
+        </w:rPr>
+      </w:pPr>
+      <w:r>
+        <w:rPr>
+          <w:sz w:val="24"/>
+          <w:szCs w:val="24"/>
+        </w:rPr>
+        <w:t>Skrivit klar implementationen och testerna, har nu bara sista steget kvar.</w:t>
+      </w:r>
+    </w:p>
+    <w:p>
+      <w:pPr>
+        <w:rPr>
+          <w:sz w:val="24"/>
+          <w:szCs w:val="24"/>
+        </w:rPr>
+      </w:pPr>
+      <w:r>
+        <w:rPr>
+          <w:sz w:val="24"/>
+          <w:szCs w:val="24"/>
+        </w:rPr>
+        <w:t xml:space="preserve">(Iteration 3 klar! Tid </w:t>
+      </w:r>
+      <w:proofErr w:type="gramStart"/>
+      <w:r>
+        <w:rPr>
+          <w:sz w:val="24"/>
+          <w:szCs w:val="24"/>
+        </w:rPr>
+        <w:t>spenderat :</w:t>
+      </w:r>
+      <w:proofErr w:type="gramEnd"/>
+      <w:r>
+        <w:rPr>
+          <w:sz w:val="24"/>
+          <w:szCs w:val="24"/>
+        </w:rPr>
+        <w:t xml:space="preserve"> 8 tim.)</w:t>
+      </w:r>
+    </w:p>
+    <w:p>
+      <w:pPr>
+        <w:rPr>
+          <w:sz w:val="24"/>
+          <w:szCs w:val="24"/>
+        </w:rPr>
+      </w:pPr>
+      <w:r>
+        <w:rPr>
+          <w:sz w:val="24"/>
+          <w:szCs w:val="24"/>
+        </w:rPr>
+        <w:t xml:space="preserve">2015-01-17 – Tid (uppgift 4: sista reflektion) 15:30- </w:t>
+      </w:r>
+      <w:r>
+        <w:rPr>
+          <w:sz w:val="24"/>
+          <w:szCs w:val="24"/>
+        </w:rPr>
+        <w:t>16:30</w:t>
+      </w:r>
+    </w:p>
+    <w:p>
+      <w:pPr>
+        <w:rPr>
+          <w:sz w:val="24"/>
+          <w:szCs w:val="24"/>
+        </w:rPr>
+      </w:pPr>
+      <w:r>
+        <w:rPr>
+          <w:sz w:val="24"/>
+          <w:szCs w:val="24"/>
+        </w:rPr>
+        <w:t>Skrev den sista reflektionen.</w:t>
       </w:r>
       <w:bookmarkStart w:id="0" w:name="_GoBack"/>
       <w:bookmarkEnd w:id="0"/>

</xml_diff>